<commit_message>
lab 2 add inserts and complete query tasks
</commit_message>
<xml_diff>
--- a/lab1/ЗвітЛаб1БаранецькийІван.docx
+++ b/lab1/ЗвітЛаб1БаранецькийІван.docx
@@ -1,6 +1,6 @@
 
 <file path=word/document.xml><?xml version="1.0" encoding="utf-8"?>
-<w:document xmlns:wpc="http://schemas.microsoft.com/office/word/2010/wordprocessingCanvas" xmlns:cx="http://schemas.microsoft.com/office/drawing/2014/chartex" xmlns:cx1="http://schemas.microsoft.com/office/drawing/2015/9/8/chartex" xmlns:cx2="http://schemas.microsoft.com/office/drawing/2015/10/21/chartex" xmlns:cx3="http://schemas.microsoft.com/office/drawing/2016/5/9/chartex" xmlns:cx4="http://schemas.microsoft.com/office/drawing/2016/5/10/chartex" xmlns:cx5="http://schemas.microsoft.com/office/drawing/2016/5/11/chartex" xmlns:cx6="http://schemas.microsoft.com/office/drawing/2016/5/12/chartex" xmlns:cx7="http://schemas.microsoft.com/office/drawing/2016/5/13/chartex" xmlns:cx8="http://schemas.microsoft.com/office/drawing/2016/5/14/chartex" xmlns:mc="http://schemas.openxmlformats.org/markup-compatibility/2006" xmlns:aink="http://schemas.microsoft.com/office/drawing/2016/ink" xmlns:am3d="http://schemas.microsoft.com/office/drawing/2017/model3d" xmlns:o="urn:schemas-microsoft-com:office:office" xmlns:r="http://schemas.openxmlformats.org/officeDocument/2006/relationships" xmlns:m="http://schemas.openxmlformats.org/officeDocument/2006/math" xmlns:v="urn:schemas-microsoft-com:vml" xmlns:wp14="http://schemas.microsoft.com/office/word/2010/wordprocessingDrawing" xmlns:wp="http://schemas.openxmlformats.org/drawingml/2006/wordprocessingDrawing" xmlns:w10="urn:schemas-microsoft-com:office:word" xmlns:w="http://schemas.openxmlformats.org/wordprocessingml/2006/main" xmlns:w14="http://schemas.microsoft.com/office/word/2010/wordml" xmlns:w15="http://schemas.microsoft.com/office/word/2012/wordml" xmlns:w16cid="http://schemas.microsoft.com/office/word/2016/wordml/cid" xmlns:w16se="http://schemas.microsoft.com/office/word/2015/wordml/symex" xmlns:wpg="http://schemas.microsoft.com/office/word/2010/wordprocessingGroup" xmlns:wpi="http://schemas.microsoft.com/office/word/2010/wordprocessingInk" xmlns:wne="http://schemas.microsoft.com/office/word/2006/wordml" xmlns:wps="http://schemas.microsoft.com/office/word/2010/wordprocessingShape" mc:Ignorable="w14 w15 w16se w16cid wp14">
+<w:document xmlns:wpc="http://schemas.microsoft.com/office/word/2010/wordprocessingCanvas" xmlns:cx="http://schemas.microsoft.com/office/drawing/2014/chartex" xmlns:cx1="http://schemas.microsoft.com/office/drawing/2015/9/8/chartex" xmlns:cx2="http://schemas.microsoft.com/office/drawing/2015/10/21/chartex" xmlns:cx3="http://schemas.microsoft.com/office/drawing/2016/5/9/chartex" xmlns:cx4="http://schemas.microsoft.com/office/drawing/2016/5/10/chartex" xmlns:cx5="http://schemas.microsoft.com/office/drawing/2016/5/11/chartex" xmlns:cx6="http://schemas.microsoft.com/office/drawing/2016/5/12/chartex" xmlns:cx7="http://schemas.microsoft.com/office/drawing/2016/5/13/chartex" xmlns:cx8="http://schemas.microsoft.com/office/drawing/2016/5/14/chartex" xmlns:mc="http://schemas.openxmlformats.org/markup-compatibility/2006" xmlns:aink="http://schemas.microsoft.com/office/drawing/2016/ink" xmlns:am3d="http://schemas.microsoft.com/office/drawing/2017/model3d" xmlns:o="urn:schemas-microsoft-com:office:office" xmlns:r="http://schemas.openxmlformats.org/officeDocument/2006/relationships" xmlns:m="http://schemas.openxmlformats.org/officeDocument/2006/math" xmlns:v="urn:schemas-microsoft-com:vml" xmlns:wp14="http://schemas.microsoft.com/office/word/2010/wordprocessingDrawing" xmlns:wp="http://schemas.openxmlformats.org/drawingml/2006/wordprocessingDrawing" xmlns:w10="urn:schemas-microsoft-com:office:word" xmlns:w="http://schemas.openxmlformats.org/wordprocessingml/2006/main" xmlns:w14="http://schemas.microsoft.com/office/word/2010/wordml" xmlns:w15="http://schemas.microsoft.com/office/word/2012/wordml" xmlns:w16cex="http://schemas.microsoft.com/office/word/2018/wordml/cex" xmlns:w16cid="http://schemas.microsoft.com/office/word/2016/wordml/cid" xmlns:w16="http://schemas.microsoft.com/office/word/2018/wordml" xmlns:w16se="http://schemas.microsoft.com/office/word/2015/wordml/symex" xmlns:wpg="http://schemas.microsoft.com/office/word/2010/wordprocessingGroup" xmlns:wpi="http://schemas.microsoft.com/office/word/2010/wordprocessingInk" xmlns:wne="http://schemas.microsoft.com/office/word/2006/wordml" xmlns:wps="http://schemas.microsoft.com/office/word/2010/wordprocessingShape" mc:Ignorable="w14 w15 w16se w16cid w16 w16cex wp14">
   <w:body>
     <w:p>
       <w:pPr>
@@ -325,7 +325,31 @@
         <w:rPr>
           <w:lang w:val="uk-UA"/>
         </w:rPr>
-        <w:t>Лисенка А.О.</w:t>
+        <w:t>Лисенк</w:t>
+      </w:r>
+      <w:r>
+        <w:rPr>
+          <w:lang w:val="uk-UA"/>
+        </w:rPr>
+        <w:t>о</w:t>
+      </w:r>
+      <w:r>
+        <w:rPr>
+          <w:lang w:val="uk-UA"/>
+        </w:rPr>
+        <w:t xml:space="preserve"> </w:t>
+      </w:r>
+      <w:r>
+        <w:rPr>
+          <w:lang w:val="uk-UA"/>
+        </w:rPr>
+        <w:t>О</w:t>
+      </w:r>
+      <w:r>
+        <w:rPr>
+          <w:lang w:val="uk-UA"/>
+        </w:rPr>
+        <w:t>.О.</w:t>
       </w:r>
     </w:p>
     <w:p>
@@ -376,8 +400,6 @@
         </w:rPr>
         <w:t>4</w:t>
       </w:r>
-      <w:bookmarkStart w:id="0" w:name="_GoBack"/>
-      <w:bookmarkEnd w:id="0"/>
     </w:p>
     <w:p>
       <w:pPr>
@@ -2244,56 +2266,56 @@
           <w:lang w:val="uk-UA"/>
         </w:rPr>
       </w:pPr>
-      <w:bookmarkStart w:id="1" w:name="_Toc177308253"/>
+      <w:bookmarkStart w:id="0" w:name="_Toc177308253"/>
       <w:r>
         <w:rPr>
           <w:lang w:val="uk-UA"/>
         </w:rPr>
         <w:t>Завдання</w:t>
       </w:r>
+      <w:bookmarkEnd w:id="0"/>
+    </w:p>
+    <w:p>
+      <w:pPr>
+        <w:rPr>
+          <w:lang w:val="uk-UA"/>
+        </w:rPr>
+      </w:pPr>
+      <w:r>
+        <w:rPr>
+          <w:lang w:val="uk-UA"/>
+        </w:rPr>
+        <w:t xml:space="preserve">Побудуйте діаграму сутність-зв'язок, запропонованої предметної області, використовуючи нотацію Чена та нотацію Мартіна. </w:t>
+      </w:r>
+      <w:r>
+        <w:rPr>
+          <w:lang w:val="uk-UA"/>
+        </w:rPr>
+        <w:t>Необхідно розробити базу даних для програмної системи управління готелем. База даних повинна містити інформацію про готельні номери, клієнтів, які проживають у готелі, та службовців, які відповідають за прибирання кімнат. Система має підтримувати зберігання даних про типи номерів, їх вартість, клієнтів, а також розклад прибирання для службовців готелю.</w:t>
+      </w:r>
+    </w:p>
+    <w:p>
+      <w:pPr>
+        <w:rPr>
+          <w:lang w:val="uk-UA"/>
+        </w:rPr>
+      </w:pPr>
+    </w:p>
+    <w:p>
+      <w:pPr>
+        <w:pStyle w:val="1"/>
+        <w:rPr>
+          <w:lang w:val="uk-UA"/>
+        </w:rPr>
+      </w:pPr>
+      <w:bookmarkStart w:id="1" w:name="_Toc177308254"/>
+      <w:r>
+        <w:rPr>
+          <w:lang w:val="uk-UA"/>
+        </w:rPr>
+        <w:t>Опис сутностей предметної області</w:t>
+      </w:r>
       <w:bookmarkEnd w:id="1"/>
-    </w:p>
-    <w:p>
-      <w:pPr>
-        <w:rPr>
-          <w:lang w:val="uk-UA"/>
-        </w:rPr>
-      </w:pPr>
-      <w:r>
-        <w:rPr>
-          <w:lang w:val="uk-UA"/>
-        </w:rPr>
-        <w:t xml:space="preserve">Побудуйте діаграму сутність-зв'язок, запропонованої предметної області, використовуючи нотацію Чена та нотацію Мартіна. </w:t>
-      </w:r>
-      <w:r>
-        <w:rPr>
-          <w:lang w:val="uk-UA"/>
-        </w:rPr>
-        <w:t>Необхідно розробити базу даних для програмної системи управління готелем. База даних повинна містити інформацію про готельні номери, клієнтів, які проживають у готелі, та службовців, які відповідають за прибирання кімнат. Система має підтримувати зберігання даних про типи номерів, їх вартість, клієнтів, а також розклад прибирання для службовців готелю.</w:t>
-      </w:r>
-    </w:p>
-    <w:p>
-      <w:pPr>
-        <w:rPr>
-          <w:lang w:val="uk-UA"/>
-        </w:rPr>
-      </w:pPr>
-    </w:p>
-    <w:p>
-      <w:pPr>
-        <w:pStyle w:val="1"/>
-        <w:rPr>
-          <w:lang w:val="uk-UA"/>
-        </w:rPr>
-      </w:pPr>
-      <w:bookmarkStart w:id="2" w:name="_Toc177308254"/>
-      <w:r>
-        <w:rPr>
-          <w:lang w:val="uk-UA"/>
-        </w:rPr>
-        <w:t>Опис сутностей предметної області</w:t>
-      </w:r>
-      <w:bookmarkEnd w:id="2"/>
     </w:p>
     <w:p>
       <w:pPr>
@@ -2495,7 +2517,7 @@
           <w:lang w:val="uk-UA"/>
         </w:rPr>
       </w:pPr>
-      <w:bookmarkStart w:id="3" w:name="_Toc177308255"/>
+      <w:bookmarkStart w:id="2" w:name="_Toc177308255"/>
       <w:r>
         <w:rPr>
           <w:lang w:val="uk-UA"/>
@@ -2514,7 +2536,7 @@
         </w:rPr>
         <w:t>»</w:t>
       </w:r>
-      <w:bookmarkEnd w:id="3"/>
+      <w:bookmarkEnd w:id="2"/>
     </w:p>
     <w:p>
       <w:pPr>
@@ -2893,7 +2915,7 @@
           <w:lang w:val="uk-UA"/>
         </w:rPr>
       </w:pPr>
-      <w:bookmarkStart w:id="4" w:name="_Toc177308256"/>
+      <w:bookmarkStart w:id="3" w:name="_Toc177308256"/>
       <w:r>
         <w:rPr>
           <w:lang w:val="uk-UA"/>
@@ -2918,7 +2940,7 @@
         </w:rPr>
         <w:t>»</w:t>
       </w:r>
-      <w:bookmarkEnd w:id="4"/>
+      <w:bookmarkEnd w:id="3"/>
     </w:p>
     <w:p>
       <w:pPr>
@@ -3538,7 +3560,7 @@
           <w:lang w:val="uk-UA"/>
         </w:rPr>
       </w:pPr>
-      <w:bookmarkStart w:id="5" w:name="_Toc177308257"/>
+      <w:bookmarkStart w:id="4" w:name="_Toc177308257"/>
       <w:r>
         <w:rPr>
           <w:lang w:val="uk-UA"/>
@@ -3557,7 +3579,7 @@
         </w:rPr>
         <w:t>»</w:t>
       </w:r>
-      <w:bookmarkEnd w:id="5"/>
+      <w:bookmarkEnd w:id="4"/>
     </w:p>
     <w:p>
       <w:pPr>
@@ -4294,7 +4316,7 @@
           <w:lang w:val="uk-UA"/>
         </w:rPr>
       </w:pPr>
-      <w:bookmarkStart w:id="6" w:name="_Toc177308258"/>
+      <w:bookmarkStart w:id="5" w:name="_Toc177308258"/>
       <w:r>
         <w:rPr>
           <w:lang w:val="uk-UA"/>
@@ -4313,7 +4335,7 @@
         </w:rPr>
         <w:t>»</w:t>
       </w:r>
-      <w:bookmarkEnd w:id="6"/>
+      <w:bookmarkEnd w:id="5"/>
     </w:p>
     <w:p>
       <w:pPr>
@@ -4741,7 +4763,7 @@
           <w:lang w:val="uk-UA"/>
         </w:rPr>
       </w:pPr>
-      <w:bookmarkStart w:id="7" w:name="_Toc177308259"/>
+      <w:bookmarkStart w:id="6" w:name="_Toc177308259"/>
       <w:r>
         <w:rPr>
           <w:lang w:val="uk-UA"/>
@@ -4760,7 +4782,7 @@
         </w:rPr>
         <w:t>»</w:t>
       </w:r>
-      <w:bookmarkEnd w:id="7"/>
+      <w:bookmarkEnd w:id="6"/>
     </w:p>
     <w:p>
       <w:pPr>
@@ -5129,14 +5151,14 @@
           <w:lang w:val="uk-UA"/>
         </w:rPr>
       </w:pPr>
-      <w:bookmarkStart w:id="8" w:name="_Toc177308260"/>
+      <w:bookmarkStart w:id="7" w:name="_Toc177308260"/>
       <w:r>
         <w:rPr>
           <w:lang w:val="uk-UA"/>
         </w:rPr>
         <w:t>Сутність «Графік прибирання»</w:t>
       </w:r>
-      <w:bookmarkEnd w:id="8"/>
+      <w:bookmarkEnd w:id="7"/>
     </w:p>
     <w:p>
       <w:pPr>
@@ -5565,7 +5587,7 @@
           <w:lang w:val="uk-UA"/>
         </w:rPr>
       </w:pPr>
-      <w:bookmarkStart w:id="9" w:name="_Toc177308261"/>
+      <w:bookmarkStart w:id="8" w:name="_Toc177308261"/>
       <w:r>
         <w:rPr>
           <w:lang w:val="uk-UA"/>
@@ -5573,26 +5595,26 @@
         <w:lastRenderedPageBreak/>
         <w:t>Відносини</w:t>
       </w:r>
+      <w:bookmarkEnd w:id="8"/>
+    </w:p>
+    <w:p>
+      <w:pPr>
+        <w:pStyle w:val="2"/>
+        <w:rPr>
+          <w:lang w:val="uk-UA"/>
+        </w:rPr>
+      </w:pPr>
+      <w:bookmarkStart w:id="9" w:name="_Toc177308262"/>
+      <w:r>
+        <w:rPr>
+          <w:lang w:val="uk-UA"/>
+        </w:rPr>
+        <w:t xml:space="preserve">Зв'язок </w:t>
+      </w:r>
+      <w:r>
+        <w:t>«Тип номеру»-«Номер»</w:t>
+      </w:r>
       <w:bookmarkEnd w:id="9"/>
-    </w:p>
-    <w:p>
-      <w:pPr>
-        <w:pStyle w:val="2"/>
-        <w:rPr>
-          <w:lang w:val="uk-UA"/>
-        </w:rPr>
-      </w:pPr>
-      <w:bookmarkStart w:id="10" w:name="_Toc177308262"/>
-      <w:r>
-        <w:rPr>
-          <w:lang w:val="uk-UA"/>
-        </w:rPr>
-        <w:t xml:space="preserve">Зв'язок </w:t>
-      </w:r>
-      <w:r>
-        <w:t>«Тип номеру»-«Номер»</w:t>
-      </w:r>
-      <w:bookmarkEnd w:id="10"/>
     </w:p>
     <w:p>
       <w:pPr>
@@ -5693,7 +5715,7 @@
           <w:lang w:val="uk-UA"/>
         </w:rPr>
       </w:pPr>
-      <w:bookmarkStart w:id="11" w:name="_Ref62978244"/>
+      <w:bookmarkStart w:id="10" w:name="_Ref62978244"/>
       <w:r>
         <w:rPr>
           <w:lang w:val="uk-UA"/>
@@ -5732,35 +5754,35 @@
         </w:rPr>
         <w:fldChar w:fldCharType="end"/>
       </w:r>
+      <w:bookmarkEnd w:id="10"/>
+      <w:r>
+        <w:rPr>
+          <w:lang w:val="uk-UA"/>
+        </w:rPr>
+        <w:t xml:space="preserve">– Зв'язок </w:t>
+      </w:r>
+      <w:r>
+        <w:t>«Тип номеру»-«Номер»</w:t>
+      </w:r>
+    </w:p>
+    <w:p>
+      <w:pPr>
+        <w:pStyle w:val="2"/>
+        <w:rPr>
+          <w:lang w:val="uk-UA"/>
+        </w:rPr>
+      </w:pPr>
+      <w:bookmarkStart w:id="11" w:name="_Toc177308263"/>
+      <w:r>
+        <w:rPr>
+          <w:lang w:val="uk-UA"/>
+        </w:rPr>
+        <w:t xml:space="preserve">Зв'язок </w:t>
+      </w:r>
+      <w:r>
+        <w:t>«Номер»-«Клієнт»</w:t>
+      </w:r>
       <w:bookmarkEnd w:id="11"/>
-      <w:r>
-        <w:rPr>
-          <w:lang w:val="uk-UA"/>
-        </w:rPr>
-        <w:t xml:space="preserve">– Зв'язок </w:t>
-      </w:r>
-      <w:r>
-        <w:t>«Тип номеру»-«Номер»</w:t>
-      </w:r>
-    </w:p>
-    <w:p>
-      <w:pPr>
-        <w:pStyle w:val="2"/>
-        <w:rPr>
-          <w:lang w:val="uk-UA"/>
-        </w:rPr>
-      </w:pPr>
-      <w:bookmarkStart w:id="12" w:name="_Toc177308263"/>
-      <w:r>
-        <w:rPr>
-          <w:lang w:val="uk-UA"/>
-        </w:rPr>
-        <w:t xml:space="preserve">Зв'язок </w:t>
-      </w:r>
-      <w:r>
-        <w:t>«Номер»-«Клієнт»</w:t>
-      </w:r>
-      <w:bookmarkEnd w:id="12"/>
     </w:p>
     <w:p>
       <w:pPr>
@@ -5859,7 +5881,7 @@
           <w:lang w:val="uk-UA"/>
         </w:rPr>
       </w:pPr>
-      <w:bookmarkStart w:id="13" w:name="_Ref62977015"/>
+      <w:bookmarkStart w:id="12" w:name="_Ref62977015"/>
       <w:r>
         <w:rPr>
           <w:lang w:val="uk-UA"/>
@@ -5898,44 +5920,44 @@
         </w:rPr>
         <w:fldChar w:fldCharType="end"/>
       </w:r>
+      <w:bookmarkEnd w:id="12"/>
+      <w:r>
+        <w:rPr>
+          <w:lang w:val="uk-UA"/>
+        </w:rPr>
+        <w:t xml:space="preserve">- Зв'язок </w:t>
+      </w:r>
+      <w:r>
+        <w:t>«Номер»-«Клієнт»</w:t>
+      </w:r>
+    </w:p>
+    <w:p>
+      <w:pPr>
+        <w:pStyle w:val="2"/>
+        <w:rPr>
+          <w:lang w:val="uk-UA"/>
+        </w:rPr>
+      </w:pPr>
+      <w:bookmarkStart w:id="13" w:name="_Toc177308264"/>
+      <w:r>
+        <w:rPr>
+          <w:lang w:val="uk-UA"/>
+        </w:rPr>
+        <w:t xml:space="preserve">Зв'язок </w:t>
+      </w:r>
+      <w:r>
+        <w:t>«</w:t>
+      </w:r>
+      <w:r>
+        <w:rPr>
+          <w:lang w:val="uk-UA"/>
+        </w:rPr>
+        <w:t>Працівник</w:t>
+      </w:r>
+      <w:r>
+        <w:t>»-«Графік прибирання»</w:t>
+      </w:r>
       <w:bookmarkEnd w:id="13"/>
-      <w:r>
-        <w:rPr>
-          <w:lang w:val="uk-UA"/>
-        </w:rPr>
-        <w:t xml:space="preserve">- Зв'язок </w:t>
-      </w:r>
-      <w:r>
-        <w:t>«Номер»-«Клієнт»</w:t>
-      </w:r>
-    </w:p>
-    <w:p>
-      <w:pPr>
-        <w:pStyle w:val="2"/>
-        <w:rPr>
-          <w:lang w:val="uk-UA"/>
-        </w:rPr>
-      </w:pPr>
-      <w:bookmarkStart w:id="14" w:name="_Toc177308264"/>
-      <w:r>
-        <w:rPr>
-          <w:lang w:val="uk-UA"/>
-        </w:rPr>
-        <w:t xml:space="preserve">Зв'язок </w:t>
-      </w:r>
-      <w:r>
-        <w:t>«</w:t>
-      </w:r>
-      <w:r>
-        <w:rPr>
-          <w:lang w:val="uk-UA"/>
-        </w:rPr>
-        <w:t>Працівник</w:t>
-      </w:r>
-      <w:r>
-        <w:t>»-«Графік прибирання»</w:t>
-      </w:r>
-      <w:bookmarkEnd w:id="14"/>
     </w:p>
     <w:p>
       <w:pPr>
@@ -6045,7 +6067,7 @@
           <w:lang w:val="uk-UA"/>
         </w:rPr>
       </w:pPr>
-      <w:bookmarkStart w:id="15" w:name="_Ref62978488"/>
+      <w:bookmarkStart w:id="14" w:name="_Ref62978488"/>
       <w:r>
         <w:rPr>
           <w:lang w:val="uk-UA"/>
@@ -6084,44 +6106,44 @@
         </w:rPr>
         <w:fldChar w:fldCharType="end"/>
       </w:r>
+      <w:bookmarkEnd w:id="14"/>
+      <w:r>
+        <w:rPr>
+          <w:lang w:val="uk-UA"/>
+        </w:rPr>
+        <w:t xml:space="preserve">- Зв'язок </w:t>
+      </w:r>
+      <w:r>
+        <w:t>«</w:t>
+      </w:r>
+      <w:r>
+        <w:rPr>
+          <w:lang w:val="uk-UA"/>
+        </w:rPr>
+        <w:t>Працівник</w:t>
+      </w:r>
+      <w:r>
+        <w:t>»-«Графік прибирання»</w:t>
+      </w:r>
+    </w:p>
+    <w:p>
+      <w:pPr>
+        <w:pStyle w:val="2"/>
+        <w:rPr>
+          <w:lang w:val="uk-UA"/>
+        </w:rPr>
+      </w:pPr>
+      <w:bookmarkStart w:id="15" w:name="_Toc177308265"/>
+      <w:r>
+        <w:rPr>
+          <w:lang w:val="uk-UA"/>
+        </w:rPr>
+        <w:t xml:space="preserve">Зв'язок </w:t>
+      </w:r>
+      <w:r>
+        <w:t>«День тижня»-«Графік прибирання»</w:t>
+      </w:r>
       <w:bookmarkEnd w:id="15"/>
-      <w:r>
-        <w:rPr>
-          <w:lang w:val="uk-UA"/>
-        </w:rPr>
-        <w:t xml:space="preserve">- Зв'язок </w:t>
-      </w:r>
-      <w:r>
-        <w:t>«</w:t>
-      </w:r>
-      <w:r>
-        <w:rPr>
-          <w:lang w:val="uk-UA"/>
-        </w:rPr>
-        <w:t>Працівник</w:t>
-      </w:r>
-      <w:r>
-        <w:t>»-«Графік прибирання»</w:t>
-      </w:r>
-    </w:p>
-    <w:p>
-      <w:pPr>
-        <w:pStyle w:val="2"/>
-        <w:rPr>
-          <w:lang w:val="uk-UA"/>
-        </w:rPr>
-      </w:pPr>
-      <w:bookmarkStart w:id="16" w:name="_Toc177308265"/>
-      <w:r>
-        <w:rPr>
-          <w:lang w:val="uk-UA"/>
-        </w:rPr>
-        <w:t xml:space="preserve">Зв'язок </w:t>
-      </w:r>
-      <w:r>
-        <w:t>«День тижня»-«Графік прибирання»</w:t>
-      </w:r>
-      <w:bookmarkEnd w:id="16"/>
     </w:p>
     <w:p>
       <w:pPr>
@@ -6225,7 +6247,7 @@
           <w:lang w:val="uk-UA"/>
         </w:rPr>
       </w:pPr>
-      <w:bookmarkStart w:id="17" w:name="_Ref62978462"/>
+      <w:bookmarkStart w:id="16" w:name="_Ref62978462"/>
       <w:r>
         <w:rPr>
           <w:lang w:val="uk-UA"/>
@@ -6264,41 +6286,41 @@
         </w:rPr>
         <w:fldChar w:fldCharType="end"/>
       </w:r>
+      <w:bookmarkEnd w:id="16"/>
+      <w:r>
+        <w:rPr>
+          <w:lang w:val="uk-UA"/>
+        </w:rPr>
+        <w:t>- Зв'язок</w:t>
+      </w:r>
+      <w:r>
+        <w:rPr>
+          <w:lang w:val="uk-UA"/>
+        </w:rPr>
+        <w:t xml:space="preserve"> </w:t>
+      </w:r>
+      <w:r>
+        <w:t>«День тижня»-«Графік прибирання»</w:t>
+      </w:r>
+    </w:p>
+    <w:p>
+      <w:pPr>
+        <w:pStyle w:val="2"/>
+        <w:rPr>
+          <w:lang w:val="uk-UA"/>
+        </w:rPr>
+      </w:pPr>
+      <w:bookmarkStart w:id="17" w:name="_Toc177308266"/>
+      <w:r>
+        <w:rPr>
+          <w:lang w:val="uk-UA"/>
+        </w:rPr>
+        <w:t xml:space="preserve">Зв'язок </w:t>
+      </w:r>
+      <w:r>
+        <w:t>«Номер»-«Графік прибирання»</w:t>
+      </w:r>
       <w:bookmarkEnd w:id="17"/>
-      <w:r>
-        <w:rPr>
-          <w:lang w:val="uk-UA"/>
-        </w:rPr>
-        <w:t>- Зв'язок</w:t>
-      </w:r>
-      <w:r>
-        <w:rPr>
-          <w:lang w:val="uk-UA"/>
-        </w:rPr>
-        <w:t xml:space="preserve"> </w:t>
-      </w:r>
-      <w:r>
-        <w:t>«День тижня»-«Графік прибирання»</w:t>
-      </w:r>
-    </w:p>
-    <w:p>
-      <w:pPr>
-        <w:pStyle w:val="2"/>
-        <w:rPr>
-          <w:lang w:val="uk-UA"/>
-        </w:rPr>
-      </w:pPr>
-      <w:bookmarkStart w:id="18" w:name="_Toc177308266"/>
-      <w:r>
-        <w:rPr>
-          <w:lang w:val="uk-UA"/>
-        </w:rPr>
-        <w:t xml:space="preserve">Зв'язок </w:t>
-      </w:r>
-      <w:r>
-        <w:t>«Номер»-«Графік прибирання»</w:t>
-      </w:r>
-      <w:bookmarkEnd w:id="18"/>
     </w:p>
     <w:p>
       <w:pPr>
@@ -6368,7 +6390,7 @@
           <w:lang w:val="uk-UA"/>
         </w:rPr>
       </w:pPr>
-      <w:bookmarkStart w:id="19" w:name="_Toc177308267"/>
+      <w:bookmarkStart w:id="18" w:name="_Toc177308267"/>
       <w:r>
         <w:rPr>
           <w:lang w:val="uk-UA"/>
@@ -6376,23 +6398,23 @@
         <w:lastRenderedPageBreak/>
         <w:t>Діаграма «Сутність-зв'язок»</w:t>
       </w:r>
+      <w:bookmarkEnd w:id="18"/>
+    </w:p>
+    <w:p>
+      <w:pPr>
+        <w:pStyle w:val="2"/>
+        <w:rPr>
+          <w:lang w:val="uk-UA"/>
+        </w:rPr>
+      </w:pPr>
+      <w:bookmarkStart w:id="19" w:name="_Toc177308268"/>
+      <w:r>
+        <w:rPr>
+          <w:lang w:val="uk-UA"/>
+        </w:rPr>
+        <w:t>Нотація Чена</w:t>
+      </w:r>
       <w:bookmarkEnd w:id="19"/>
-    </w:p>
-    <w:p>
-      <w:pPr>
-        <w:pStyle w:val="2"/>
-        <w:rPr>
-          <w:lang w:val="uk-UA"/>
-        </w:rPr>
-      </w:pPr>
-      <w:bookmarkStart w:id="20" w:name="_Toc177308268"/>
-      <w:r>
-        <w:rPr>
-          <w:lang w:val="uk-UA"/>
-        </w:rPr>
-        <w:t>Нотація Чена</w:t>
-      </w:r>
-      <w:bookmarkEnd w:id="20"/>
     </w:p>
     <w:p>
       <w:pPr>
@@ -6529,7 +6551,7 @@
           <w:lang w:val="uk-UA"/>
         </w:rPr>
       </w:pPr>
-      <w:bookmarkStart w:id="21" w:name="_Ref62976908"/>
+      <w:bookmarkStart w:id="20" w:name="_Ref62976908"/>
       <w:r>
         <w:rPr>
           <w:lang w:val="uk-UA"/>
@@ -6568,7 +6590,7 @@
         </w:rPr>
         <w:fldChar w:fldCharType="end"/>
       </w:r>
-      <w:bookmarkEnd w:id="21"/>
+      <w:bookmarkEnd w:id="20"/>
       <w:r>
         <w:rPr>
           <w:noProof/>
@@ -6606,7 +6628,7 @@
           <w:lang w:val="uk-UA"/>
         </w:rPr>
       </w:pPr>
-      <w:bookmarkStart w:id="22" w:name="_Toc177308269"/>
+      <w:bookmarkStart w:id="21" w:name="_Toc177308269"/>
       <w:r>
         <w:rPr>
           <w:lang w:val="uk-UA"/>
@@ -6614,7 +6636,7 @@
         <w:lastRenderedPageBreak/>
         <w:t>Нотація Мартіна</w:t>
       </w:r>
-      <w:bookmarkEnd w:id="22"/>
+      <w:bookmarkEnd w:id="21"/>
     </w:p>
     <w:p>
       <w:pPr>
@@ -6695,13 +6717,12 @@
       </w:pPr>
       <w:r>
         <w:rPr>
-          <w:noProof/>
           <w:lang w:val="uk-UA"/>
         </w:rPr>
         <w:drawing>
-          <wp:inline distT="0" distB="0" distL="0" distR="0" wp14:anchorId="7A9217E9" wp14:editId="748F0BA3">
-            <wp:extent cx="6286500" cy="2568379"/>
-            <wp:effectExtent l="0" t="0" r="0" b="3810"/>
+          <wp:inline distT="0" distB="0" distL="0" distR="0" wp14:anchorId="4C0EEEBA" wp14:editId="35382779">
+            <wp:extent cx="5760085" cy="2930525"/>
+            <wp:effectExtent l="0" t="0" r="0" b="3175"/>
             <wp:docPr id="1" name="Рисунок 1"/>
             <wp:cNvGraphicFramePr>
               <a:graphicFrameLocks xmlns:a="http://schemas.openxmlformats.org/drawingml/2006/main" noChangeAspect="1"/>
@@ -6722,7 +6743,7 @@
                   <pic:spPr>
                     <a:xfrm>
                       <a:off x="0" y="0"/>
-                      <a:ext cx="6300951" cy="2574283"/>
+                      <a:ext cx="5760085" cy="2930525"/>
                     </a:xfrm>
                     <a:prstGeom prst="rect">
                       <a:avLst/>
@@ -6734,6 +6755,8 @@
           </wp:inline>
         </w:drawing>
       </w:r>
+      <w:bookmarkStart w:id="22" w:name="_GoBack"/>
+      <w:bookmarkEnd w:id="22"/>
     </w:p>
     <w:p>
       <w:pPr>
@@ -6943,7 +6966,7 @@
 </file>
 
 <file path=word/numbering.xml><?xml version="1.0" encoding="utf-8"?>
-<w:numbering xmlns:wpc="http://schemas.microsoft.com/office/word/2010/wordprocessingCanvas" xmlns:cx="http://schemas.microsoft.com/office/drawing/2014/chartex" xmlns:cx1="http://schemas.microsoft.com/office/drawing/2015/9/8/chartex" xmlns:cx2="http://schemas.microsoft.com/office/drawing/2015/10/21/chartex" xmlns:cx3="http://schemas.microsoft.com/office/drawing/2016/5/9/chartex" xmlns:cx4="http://schemas.microsoft.com/office/drawing/2016/5/10/chartex" xmlns:cx5="http://schemas.microsoft.com/office/drawing/2016/5/11/chartex" xmlns:cx6="http://schemas.microsoft.com/office/drawing/2016/5/12/chartex" xmlns:cx7="http://schemas.microsoft.com/office/drawing/2016/5/13/chartex" xmlns:cx8="http://schemas.microsoft.com/office/drawing/2016/5/14/chartex" xmlns:mc="http://schemas.openxmlformats.org/markup-compatibility/2006" xmlns:aink="http://schemas.microsoft.com/office/drawing/2016/ink" xmlns:am3d="http://schemas.microsoft.com/office/drawing/2017/model3d" xmlns:o="urn:schemas-microsoft-com:office:office" xmlns:r="http://schemas.openxmlformats.org/officeDocument/2006/relationships" xmlns:m="http://schemas.openxmlformats.org/officeDocument/2006/math" xmlns:v="urn:schemas-microsoft-com:vml" xmlns:wp14="http://schemas.microsoft.com/office/word/2010/wordprocessingDrawing" xmlns:wp="http://schemas.openxmlformats.org/drawingml/2006/wordprocessingDrawing" xmlns:w10="urn:schemas-microsoft-com:office:word" xmlns:w="http://schemas.openxmlformats.org/wordprocessingml/2006/main" xmlns:w14="http://schemas.microsoft.com/office/word/2010/wordml" xmlns:w15="http://schemas.microsoft.com/office/word/2012/wordml" xmlns:w16cid="http://schemas.microsoft.com/office/word/2016/wordml/cid" xmlns:w16se="http://schemas.microsoft.com/office/word/2015/wordml/symex" xmlns:wpg="http://schemas.microsoft.com/office/word/2010/wordprocessingGroup" xmlns:wpi="http://schemas.microsoft.com/office/word/2010/wordprocessingInk" xmlns:wne="http://schemas.microsoft.com/office/word/2006/wordml" xmlns:wps="http://schemas.microsoft.com/office/word/2010/wordprocessingShape" mc:Ignorable="w14 w15 w16se w16cid wp14">
+<w:numbering xmlns:wpc="http://schemas.microsoft.com/office/word/2010/wordprocessingCanvas" xmlns:cx="http://schemas.microsoft.com/office/drawing/2014/chartex" xmlns:cx1="http://schemas.microsoft.com/office/drawing/2015/9/8/chartex" xmlns:cx2="http://schemas.microsoft.com/office/drawing/2015/10/21/chartex" xmlns:cx3="http://schemas.microsoft.com/office/drawing/2016/5/9/chartex" xmlns:cx4="http://schemas.microsoft.com/office/drawing/2016/5/10/chartex" xmlns:cx5="http://schemas.microsoft.com/office/drawing/2016/5/11/chartex" xmlns:cx6="http://schemas.microsoft.com/office/drawing/2016/5/12/chartex" xmlns:cx7="http://schemas.microsoft.com/office/drawing/2016/5/13/chartex" xmlns:cx8="http://schemas.microsoft.com/office/drawing/2016/5/14/chartex" xmlns:mc="http://schemas.openxmlformats.org/markup-compatibility/2006" xmlns:aink="http://schemas.microsoft.com/office/drawing/2016/ink" xmlns:am3d="http://schemas.microsoft.com/office/drawing/2017/model3d" xmlns:o="urn:schemas-microsoft-com:office:office" xmlns:r="http://schemas.openxmlformats.org/officeDocument/2006/relationships" xmlns:m="http://schemas.openxmlformats.org/officeDocument/2006/math" xmlns:v="urn:schemas-microsoft-com:vml" xmlns:wp14="http://schemas.microsoft.com/office/word/2010/wordprocessingDrawing" xmlns:wp="http://schemas.openxmlformats.org/drawingml/2006/wordprocessingDrawing" xmlns:w10="urn:schemas-microsoft-com:office:word" xmlns:w="http://schemas.openxmlformats.org/wordprocessingml/2006/main" xmlns:w14="http://schemas.microsoft.com/office/word/2010/wordml" xmlns:w15="http://schemas.microsoft.com/office/word/2012/wordml" xmlns:w16cex="http://schemas.microsoft.com/office/word/2018/wordml/cex" xmlns:w16cid="http://schemas.microsoft.com/office/word/2016/wordml/cid" xmlns:w16="http://schemas.microsoft.com/office/word/2018/wordml" xmlns:w16se="http://schemas.microsoft.com/office/word/2015/wordml/symex" xmlns:wpg="http://schemas.microsoft.com/office/word/2010/wordprocessingGroup" xmlns:wpi="http://schemas.microsoft.com/office/word/2010/wordprocessingInk" xmlns:wne="http://schemas.microsoft.com/office/word/2006/wordml" xmlns:wps="http://schemas.microsoft.com/office/word/2010/wordprocessingShape" mc:Ignorable="w14 w15 w16se w16cid w16 w16cex wp14">
   <w:abstractNum w:abstractNumId="0" w15:restartNumberingAfterBreak="0">
     <w:nsid w:val="1EB8298B"/>
     <w:multiLevelType w:val="hybridMultilevel"/>
@@ -7141,7 +7164,7 @@
 </file>
 
 <file path=word/styles.xml><?xml version="1.0" encoding="utf-8"?>
-<w:styles xmlns:mc="http://schemas.openxmlformats.org/markup-compatibility/2006" xmlns:r="http://schemas.openxmlformats.org/officeDocument/2006/relationships" xmlns:w="http://schemas.openxmlformats.org/wordprocessingml/2006/main" xmlns:w14="http://schemas.microsoft.com/office/word/2010/wordml" xmlns:w15="http://schemas.microsoft.com/office/word/2012/wordml" xmlns:w16cid="http://schemas.microsoft.com/office/word/2016/wordml/cid" xmlns:w16se="http://schemas.microsoft.com/office/word/2015/wordml/symex" mc:Ignorable="w14 w15 w16se w16cid">
+<w:styles xmlns:mc="http://schemas.openxmlformats.org/markup-compatibility/2006" xmlns:r="http://schemas.openxmlformats.org/officeDocument/2006/relationships" xmlns:w="http://schemas.openxmlformats.org/wordprocessingml/2006/main" xmlns:w14="http://schemas.microsoft.com/office/word/2010/wordml" xmlns:w15="http://schemas.microsoft.com/office/word/2012/wordml" xmlns:w16cex="http://schemas.microsoft.com/office/word/2018/wordml/cex" xmlns:w16cid="http://schemas.microsoft.com/office/word/2016/wordml/cid" xmlns:w16="http://schemas.microsoft.com/office/word/2018/wordml" xmlns:w16se="http://schemas.microsoft.com/office/word/2015/wordml/symex" mc:Ignorable="w14 w15 w16se w16cid w16 w16cex">
   <w:docDefaults>
     <w:rPrDefault>
       <w:rPr>

</xml_diff>